<commit_message>
Harmonize copyright header of all Java files.
Change-Id: I7b54979927f9323097fbc5e69f2c3266be03472a
Signed-off-by: Florent Latombe <florent.latombe@obeo.fr>
</commit_message>
<xml_diff>
--- a/samples/plugins/org.obeonetwork.is.samples/contents/E-BookStore/documentation/template/E-BookStore_template.docx
+++ b/samples/plugins/org.obeonetwork.is.samples/contents/E-BookStore/documentation/template/E-BookStore_template.docx
@@ -14,8 +14,6 @@
           <w:lang w:val="fr-FR"/>
         </w:rPr>
       </w:pPr>
-      <w:bookmarkStart w:id="0" w:name="_GoBack"/>
-      <w:bookmarkEnd w:id="0"/>
     </w:p>
     <w:p>
       <w:pPr>
@@ -619,15 +617,7 @@
           </w:tcPr>
           <w:p>
             <w:r>
-              <w:t>&lt;</w:t>
-            </w:r>
-            <w:proofErr w:type="spellStart"/>
-            <w:r>
-              <w:t>versionProjet</w:t>
-            </w:r>
-            <w:proofErr w:type="spellEnd"/>
-            <w:r>
-              <w:t>&gt;</w:t>
+              <w:t>&lt;versionProjet&gt;</w:t>
             </w:r>
           </w:p>
         </w:tc>
@@ -2106,30 +2096,30 @@
       <w:pPr>
         <w:pStyle w:val="Titre1"/>
       </w:pPr>
-      <w:bookmarkStart w:id="1" w:name="_Toc465952522"/>
+      <w:bookmarkStart w:id="0" w:name="_Toc465952522"/>
       <w:r>
         <w:lastRenderedPageBreak/>
         <w:t>Introduction</w:t>
       </w:r>
+      <w:bookmarkEnd w:id="0"/>
+      <w:r>
+        <w:t>’</w:t>
+      </w:r>
+    </w:p>
+    <w:p>
+      <w:pPr>
+        <w:pStyle w:val="Titre2"/>
+      </w:pPr>
+      <w:bookmarkStart w:id="1" w:name="__RefHeading__14792_1602612344"/>
+      <w:bookmarkStart w:id="2" w:name="_Toc465952523"/>
       <w:bookmarkEnd w:id="1"/>
       <w:r>
-        <w:t>’</w:t>
-      </w:r>
-    </w:p>
-    <w:p>
-      <w:pPr>
-        <w:pStyle w:val="Titre2"/>
-      </w:pPr>
-      <w:bookmarkStart w:id="2" w:name="__RefHeading__14792_1602612344"/>
-      <w:bookmarkStart w:id="3" w:name="_Toc465952523"/>
+        <w:t>Description</w:t>
+      </w:r>
+      <w:r>
+        <w:t xml:space="preserve"> du projet</w:t>
+      </w:r>
       <w:bookmarkEnd w:id="2"/>
-      <w:r>
-        <w:t>Description</w:t>
-      </w:r>
-      <w:r>
-        <w:t xml:space="preserve"> du projet</w:t>
-      </w:r>
-      <w:bookmarkEnd w:id="3"/>
     </w:p>
     <w:p>
       <w:pPr>
@@ -2179,6 +2169,181 @@
           <w:lang w:eastAsia="fr-FR"/>
         </w:rPr>
       </w:pPr>
+      <w:r>
+        <w:rPr>
+          <w:noProof/>
+          <w:lang w:eastAsia="fr-FR"/>
+        </w:rPr>
+        <w:fldChar w:fldCharType="begin"/>
+      </w:r>
+      <w:r>
+        <w:rPr>
+          <w:noProof/>
+          <w:lang w:eastAsia="fr-FR"/>
+        </w:rPr>
+        <w:instrText xml:space="preserve"> m:toto.description </w:instrText>
+      </w:r>
+      <w:r>
+        <w:rPr>
+          <w:noProof/>
+          <w:lang w:eastAsia="fr-FR"/>
+        </w:rPr>
+        <w:fldChar w:fldCharType="end"/>
+      </w:r>
+      <w:r>
+        <w:rPr>
+          <w:noProof/>
+          <w:lang w:eastAsia="fr-FR"/>
+        </w:rPr>
+        <w:t xml:space="preserve"> </w:t>
+      </w:r>
+    </w:p>
+    <w:p>
+      <w:pPr>
+        <w:rPr>
+          <w:noProof/>
+          <w:lang w:eastAsia="fr-FR"/>
+        </w:rPr>
+      </w:pPr>
+      <w:r>
+        <w:rPr>
+          <w:noProof/>
+          <w:lang w:eastAsia="fr-FR"/>
+        </w:rPr>
+        <w:fldChar w:fldCharType="begin"/>
+      </w:r>
+      <w:r>
+        <w:rPr>
+          <w:noProof/>
+          <w:lang w:eastAsia="fr-FR"/>
+        </w:rPr>
+        <w:instrText xml:space="preserve"> m:toto2</w:instrText>
+      </w:r>
+      <w:r>
+        <w:rPr>
+          <w:noProof/>
+          <w:lang w:eastAsia="fr-FR"/>
+        </w:rPr>
+        <w:instrText>.name</w:instrText>
+      </w:r>
+      <w:r>
+        <w:rPr>
+          <w:noProof/>
+          <w:lang w:eastAsia="fr-FR"/>
+        </w:rPr>
+        <w:instrText xml:space="preserve"> </w:instrText>
+      </w:r>
+      <w:r>
+        <w:rPr>
+          <w:noProof/>
+          <w:lang w:eastAsia="fr-FR"/>
+        </w:rPr>
+        <w:fldChar w:fldCharType="end"/>
+      </w:r>
+    </w:p>
+    <w:p>
+      <w:pPr>
+        <w:rPr>
+          <w:noProof/>
+          <w:lang w:eastAsia="fr-FR"/>
+        </w:rPr>
+      </w:pPr>
+      <w:r>
+        <w:rPr>
+          <w:noProof/>
+          <w:lang w:eastAsia="fr-FR"/>
+        </w:rPr>
+        <w:fldChar w:fldCharType="begin"/>
+      </w:r>
+      <w:r>
+        <w:rPr>
+          <w:noProof/>
+          <w:lang w:eastAsia="fr-FR"/>
+        </w:rPr>
+        <w:instrText xml:space="preserve"> m:toto3.name </w:instrText>
+      </w:r>
+      <w:r>
+        <w:rPr>
+          <w:noProof/>
+          <w:lang w:eastAsia="fr-FR"/>
+        </w:rPr>
+        <w:fldChar w:fldCharType="end"/>
+      </w:r>
+    </w:p>
+    <w:p>
+      <w:pPr>
+        <w:rPr>
+          <w:noProof/>
+          <w:lang w:eastAsia="fr-FR"/>
+        </w:rPr>
+      </w:pPr>
+      <w:r>
+        <w:rPr>
+          <w:noProof/>
+          <w:lang w:eastAsia="fr-FR"/>
+        </w:rPr>
+        <w:fldChar w:fldCharType="begin"/>
+      </w:r>
+      <w:r>
+        <w:rPr>
+          <w:noProof/>
+          <w:lang w:eastAsia="fr-FR"/>
+        </w:rPr>
+        <w:instrText xml:space="preserve"> m: toto3.nsURI </w:instrText>
+      </w:r>
+      <w:r>
+        <w:rPr>
+          <w:noProof/>
+          <w:lang w:eastAsia="fr-FR"/>
+        </w:rPr>
+        <w:fldChar w:fldCharType="end"/>
+      </w:r>
+    </w:p>
+    <w:p>
+      <w:pPr>
+        <w:rPr>
+          <w:noProof/>
+          <w:lang w:eastAsia="fr-FR"/>
+        </w:rPr>
+      </w:pPr>
+      <w:r>
+        <w:rPr>
+          <w:noProof/>
+          <w:lang w:eastAsia="fr-FR"/>
+        </w:rPr>
+        <w:fldChar w:fldCharType="begin"/>
+      </w:r>
+      <w:r>
+        <w:rPr>
+          <w:noProof/>
+          <w:lang w:eastAsia="fr-FR"/>
+        </w:rPr>
+        <w:instrText xml:space="preserve"> m: toto3.name</w:instrText>
+      </w:r>
+      <w:bookmarkStart w:id="3" w:name="_GoBack"/>
+      <w:bookmarkEnd w:id="3"/>
+      <w:r>
+        <w:rPr>
+          <w:noProof/>
+          <w:lang w:eastAsia="fr-FR"/>
+        </w:rPr>
+        <w:instrText xml:space="preserve"> </w:instrText>
+      </w:r>
+      <w:r>
+        <w:rPr>
+          <w:noProof/>
+          <w:lang w:eastAsia="fr-FR"/>
+        </w:rPr>
+        <w:fldChar w:fldCharType="end"/>
+      </w:r>
+    </w:p>
+    <w:p>
+      <w:pPr>
+        <w:rPr>
+          <w:noProof/>
+          <w:lang w:eastAsia="fr-FR"/>
+        </w:rPr>
+      </w:pPr>
     </w:p>
     <w:p>
       <w:pPr>
@@ -2253,17 +2418,8 @@
           <w:highlight w:val="green"/>
           <w:lang w:val="en-US"/>
         </w:rPr>
-        <w:t xml:space="preserve">Description du </w:t>
-      </w:r>
-      <w:proofErr w:type="spellStart"/>
-      <w:r>
-        <w:rPr>
-          <w:highlight w:val="green"/>
-          <w:lang w:val="en-US"/>
-        </w:rPr>
-        <w:t>système</w:t>
-      </w:r>
-      <w:proofErr w:type="spellEnd"/>
+        <w:t>Description du système</w:t>
+      </w:r>
       <w:r>
         <w:rPr>
           <w:highlight w:val="green"/>
@@ -4046,25 +4202,7 @@
           <w:sz w:val="24"/>
           <w:szCs w:val="24"/>
         </w:rPr>
-        <w:t>Insertion de l’image correspondant au fichier contenu dans le champ &lt;URL&gt; du « </w:t>
-      </w:r>
-      <w:proofErr w:type="spellStart"/>
-      <w:r>
-        <w:rPr>
-          <w:i/>
-          <w:sz w:val="24"/>
-          <w:szCs w:val="24"/>
-        </w:rPr>
-        <w:t>Related</w:t>
-      </w:r>
-      <w:proofErr w:type="spellEnd"/>
-      <w:r>
-        <w:rPr>
-          <w:i/>
-          <w:sz w:val="24"/>
-          <w:szCs w:val="24"/>
-        </w:rPr>
-        <w:t xml:space="preserve"> Document » associé</w:t>
+        <w:t>Insertion de l’image correspondant au fichier contenu dans le champ &lt;URL&gt; du « Related Document » associé</w:t>
       </w:r>
       <w:r>
         <w:rPr>
@@ -5993,11 +6131,9 @@
       </w:pPr>
       <w:bookmarkStart w:id="23" w:name="__RefHeading__9593_2056016558"/>
       <w:bookmarkEnd w:id="23"/>
-      <w:proofErr w:type="spellStart"/>
       <w:r>
         <w:t>Pré-conditions</w:t>
       </w:r>
-      <w:proofErr w:type="spellEnd"/>
     </w:p>
     <w:p>
       <w:pPr>
@@ -9008,15 +9144,7 @@
       </w:pPr>
       <w:bookmarkStart w:id="27" w:name="_Toc465952535"/>
       <w:r>
-        <w:t xml:space="preserve">Les </w:t>
-      </w:r>
-      <w:proofErr w:type="spellStart"/>
-      <w:r>
-        <w:t>Users</w:t>
-      </w:r>
-      <w:proofErr w:type="spellEnd"/>
-      <w:r>
-        <w:t xml:space="preserve"> Story</w:t>
+        <w:t>Les Users Story</w:t>
       </w:r>
       <w:bookmarkEnd w:id="27"/>
     </w:p>
@@ -9206,69 +9334,15 @@
           <w:sz w:val="24"/>
           <w:highlight w:val="yellow"/>
         </w:rPr>
-        <w:t xml:space="preserve">Note : tous les user stories </w:t>
-      </w:r>
-      <w:proofErr w:type="spellStart"/>
+        <w:t xml:space="preserve">Note : tous les user stories element n’ont pas d’attribut &lt;name&gt; on ne peut donc pas trier sur cet attribut </w:t>
+      </w:r>
       <w:r>
         <w:rPr>
           <w:i/>
           <w:sz w:val="24"/>
           <w:highlight w:val="yellow"/>
         </w:rPr>
-        <w:t>element</w:t>
-      </w:r>
-      <w:proofErr w:type="spellEnd"/>
-      <w:r>
-        <w:rPr>
-          <w:i/>
-          <w:sz w:val="24"/>
-          <w:highlight w:val="yellow"/>
-        </w:rPr>
-        <w:t xml:space="preserve"> n’ont pas d’attribut &lt;</w:t>
-      </w:r>
-      <w:proofErr w:type="spellStart"/>
-      <w:r>
-        <w:rPr>
-          <w:i/>
-          <w:sz w:val="24"/>
-          <w:highlight w:val="yellow"/>
-        </w:rPr>
-        <w:t>name</w:t>
-      </w:r>
-      <w:proofErr w:type="spellEnd"/>
-      <w:r>
-        <w:rPr>
-          <w:i/>
-          <w:sz w:val="24"/>
-          <w:highlight w:val="yellow"/>
-        </w:rPr>
-        <w:t xml:space="preserve">&gt; on ne peut donc pas trier sur cet attribut </w:t>
-      </w:r>
-      <w:r>
-        <w:rPr>
-          <w:i/>
-          <w:sz w:val="24"/>
-          <w:highlight w:val="yellow"/>
-        </w:rPr>
-        <w:t xml:space="preserve">ni le référencer sauf à filtrer sur les </w:t>
-      </w:r>
-      <w:proofErr w:type="spellStart"/>
-      <w:r>
-        <w:rPr>
-          <w:i/>
-          <w:sz w:val="24"/>
-          <w:highlight w:val="yellow"/>
-        </w:rPr>
-        <w:t>AbstractTasks</w:t>
-      </w:r>
-      <w:proofErr w:type="spellEnd"/>
-      <w:r>
-        <w:rPr>
-          <w:i/>
-          <w:sz w:val="24"/>
-          <w:highlight w:val="yellow"/>
-        </w:rPr>
-        <w:t>.</w:t>
+        <w:t>ni le référencer sauf à filtrer sur les AbstractTasks.</w:t>
       </w:r>
       <w:r>
         <w:rPr>
@@ -9523,13 +9597,8 @@
         <w:pStyle w:val="Titre3"/>
       </w:pPr>
       <w:r>
-        <w:t xml:space="preserve">La hiérarchie des </w:t>
-      </w:r>
-      <w:proofErr w:type="spellStart"/>
-      <w:r>
-        <w:t>namespaces</w:t>
-      </w:r>
-      <w:proofErr w:type="spellEnd"/>
+        <w:t>La hiérarchie des namespaces</w:t>
+      </w:r>
     </w:p>
     <w:p>
       <w:pPr>
@@ -9701,7 +9770,6 @@
         </w:rPr>
         <w:t xml:space="preserve">Boucle sur les </w:t>
       </w:r>
-      <w:proofErr w:type="spellStart"/>
       <w:r>
         <w:rPr>
           <w:i/>
@@ -9710,45 +9778,21 @@
         </w:rPr>
         <w:t>Namespaces</w:t>
       </w:r>
-      <w:proofErr w:type="spellEnd"/>
       <w:r>
         <w:rPr>
           <w:i/>
           <w:sz w:val="24"/>
           <w:highlight w:val="yellow"/>
         </w:rPr>
-        <w:t xml:space="preserve"> du projet trié par ordre alphabétique sur le champ &lt;</w:t>
-      </w:r>
-      <w:proofErr w:type="spellStart"/>
-      <w:r>
-        <w:rPr>
-          <w:i/>
-          <w:sz w:val="24"/>
-          <w:highlight w:val="yellow"/>
-        </w:rPr>
-        <w:t>name</w:t>
-      </w:r>
-      <w:proofErr w:type="spellEnd"/>
-      <w:r>
-        <w:rPr>
-          <w:i/>
-          <w:sz w:val="24"/>
-          <w:highlight w:val="yellow"/>
-        </w:rPr>
-        <w:t>&gt;</w:t>
+        <w:t xml:space="preserve"> du projet trié par ordre alphabétique sur le champ &lt;name&gt;</w:t>
       </w:r>
     </w:p>
     <w:p>
       <w:pPr>
         <w:pStyle w:val="Titre3"/>
       </w:pPr>
-      <w:proofErr w:type="spellStart"/>
-      <w:r>
-        <w:t>Namespace</w:t>
-      </w:r>
-      <w:proofErr w:type="spellEnd"/>
-      <w:r>
-        <w:t xml:space="preserve"> : </w:t>
+      <w:r>
+        <w:t xml:space="preserve">Namespace : </w:t>
       </w:r>
       <w:r>
         <w:fldChar w:fldCharType="begin"/>
@@ -10035,7 +10079,6 @@
         </w:rPr>
         <w:t xml:space="preserve">Boucle sur les </w:t>
       </w:r>
-      <w:proofErr w:type="spellStart"/>
       <w:r>
         <w:rPr>
           <w:i/>
@@ -10044,32 +10087,13 @@
         </w:rPr>
         <w:t>Namespaces</w:t>
       </w:r>
-      <w:proofErr w:type="spellEnd"/>
       <w:r>
         <w:rPr>
           <w:i/>
           <w:sz w:val="24"/>
           <w:highlight w:val="yellow"/>
         </w:rPr>
-        <w:t xml:space="preserve"> du projet trié par ordre alphabétique sur le champ &lt;</w:t>
-      </w:r>
-      <w:proofErr w:type="spellStart"/>
-      <w:r>
-        <w:rPr>
-          <w:i/>
-          <w:sz w:val="24"/>
-          <w:highlight w:val="yellow"/>
-        </w:rPr>
-        <w:t>name</w:t>
-      </w:r>
-      <w:proofErr w:type="spellEnd"/>
-      <w:r>
-        <w:rPr>
-          <w:i/>
-          <w:sz w:val="24"/>
-          <w:highlight w:val="yellow"/>
-        </w:rPr>
-        <w:t>&gt;</w:t>
+        <w:t xml:space="preserve"> du projet trié par ordre alphabétique sur le champ &lt;name&gt;</w:t>
       </w:r>
     </w:p>
     <w:p>
@@ -10210,7 +10234,7 @@
       <w:rPr>
         <w:noProof/>
       </w:rPr>
-      <w:t>1</w:t>
+      <w:t>4</w:t>
     </w:r>
     <w:r>
       <w:fldChar w:fldCharType="end"/>
@@ -11249,6 +11273,7 @@
     <w:lsdException w:name="HTML Sample" w:semiHidden="1" w:unhideWhenUsed="1"/>
     <w:lsdException w:name="HTML Typewriter" w:semiHidden="1" w:unhideWhenUsed="1"/>
     <w:lsdException w:name="HTML Variable" w:semiHidden="1" w:unhideWhenUsed="1"/>
+    <w:lsdException w:name="Normal Table" w:semiHidden="1" w:unhideWhenUsed="1"/>
     <w:lsdException w:name="annotation subject" w:semiHidden="1" w:unhideWhenUsed="1"/>
     <w:lsdException w:name="No List" w:semiHidden="1" w:unhideWhenUsed="1"/>
     <w:lsdException w:name="Outline List 1" w:semiHidden="1" w:unhideWhenUsed="1"/>
@@ -11293,6 +11318,7 @@
     <w:lsdException w:name="Table Professional" w:semiHidden="1" w:unhideWhenUsed="1"/>
     <w:lsdException w:name="Table Subtle 1" w:semiHidden="1" w:unhideWhenUsed="1"/>
     <w:lsdException w:name="Table Subtle 2" w:semiHidden="1" w:unhideWhenUsed="1"/>
+    <w:lsdException w:name="Table Web 1" w:semiHidden="1" w:unhideWhenUsed="1"/>
     <w:lsdException w:name="Table Web 2" w:semiHidden="1" w:unhideWhenUsed="1"/>
     <w:lsdException w:name="Table Web 3" w:semiHidden="1" w:unhideWhenUsed="1"/>
     <w:lsdException w:name="Balloon Text" w:semiHidden="1" w:unhideWhenUsed="1"/>
@@ -12637,7 +12663,7 @@
 </file>
 
 <file path=customXml/itemProps1.xml><?xml version="1.0" encoding="utf-8"?>
-<ds:datastoreItem xmlns:ds="http://schemas.openxmlformats.org/officeDocument/2006/customXml" ds:itemID="{64EA8475-778A-4D27-9D24-27775C928760}">
+<ds:datastoreItem xmlns:ds="http://schemas.openxmlformats.org/officeDocument/2006/customXml" ds:itemID="{C881A91B-9A85-4287-B2CD-B1A7B9B26EDC}">
   <ds:schemaRefs>
     <ds:schemaRef ds:uri="http://schemas.openxmlformats.org/officeDocument/2006/bibliography"/>
   </ds:schemaRefs>

</xml_diff>

<commit_message>
E-BookStore sample cleanup m2doc.
Change-Id: I02b249da31f7a64a0512d0e8795f9faa10da2eb6
Signed-off-by: Florent Latombe <florent.latombe@obeo.fr>
</commit_message>
<xml_diff>
--- a/samples/plugins/org.obeonetwork.is.samples/contents/E-BookStore/documentation/template/E-BookStore_template.docx
+++ b/samples/plugins/org.obeonetwork.is.samples/contents/E-BookStore/documentation/template/E-BookStore_template.docx
@@ -2124,218 +2124,44 @@
     <w:p>
       <w:pPr>
         <w:rPr>
-          <w:i/>
-          <w:sz w:val="24"/>
-          <w:szCs w:val="24"/>
-        </w:rPr>
-      </w:pPr>
-      <w:r>
-        <w:rPr>
-          <w:i/>
-          <w:sz w:val="24"/>
-          <w:szCs w:val="24"/>
-        </w:rPr>
-        <w:fldChar w:fldCharType="begin"/>
-      </w:r>
-      <w:r>
-        <w:rPr>
-          <w:i/>
-          <w:sz w:val="24"/>
-          <w:szCs w:val="24"/>
-        </w:rPr>
-        <w:instrText>m:system.description</w:instrText>
-      </w:r>
-      <w:r>
-        <w:rPr>
-          <w:i/>
-          <w:sz w:val="24"/>
-          <w:szCs w:val="24"/>
-        </w:rPr>
-        <w:fldChar w:fldCharType="end"/>
-      </w:r>
-      <w:r>
-        <w:rPr>
-          <w:i/>
-          <w:sz w:val="24"/>
-          <w:szCs w:val="24"/>
-        </w:rPr>
-        <w:t xml:space="preserve"> </w:t>
-      </w:r>
-    </w:p>
-    <w:p>
-      <w:pPr>
-        <w:rPr>
           <w:noProof/>
           <w:lang w:eastAsia="fr-FR"/>
         </w:rPr>
       </w:pPr>
       <w:r>
         <w:rPr>
-          <w:noProof/>
-          <w:lang w:eastAsia="fr-FR"/>
+          <w:i/>
+          <w:sz w:val="24"/>
+          <w:szCs w:val="24"/>
         </w:rPr>
         <w:fldChar w:fldCharType="begin"/>
       </w:r>
       <w:r>
         <w:rPr>
-          <w:noProof/>
-          <w:lang w:eastAsia="fr-FR"/>
-        </w:rPr>
-        <w:instrText xml:space="preserve"> m:toto.description </w:instrText>
-      </w:r>
-      <w:r>
-        <w:rPr>
-          <w:noProof/>
-          <w:lang w:eastAsia="fr-FR"/>
+          <w:i/>
+          <w:sz w:val="24"/>
+          <w:szCs w:val="24"/>
+        </w:rPr>
+        <w:instrText>m:system.description</w:instrText>
+      </w:r>
+      <w:r>
+        <w:rPr>
+          <w:i/>
+          <w:sz w:val="24"/>
+          <w:szCs w:val="24"/>
         </w:rPr>
         <w:fldChar w:fldCharType="end"/>
       </w:r>
       <w:r>
         <w:rPr>
-          <w:noProof/>
-          <w:lang w:eastAsia="fr-FR"/>
+          <w:i/>
+          <w:sz w:val="24"/>
+          <w:szCs w:val="24"/>
         </w:rPr>
         <w:t xml:space="preserve"> </w:t>
-      </w:r>
-    </w:p>
-    <w:p>
-      <w:pPr>
-        <w:rPr>
-          <w:noProof/>
-          <w:lang w:eastAsia="fr-FR"/>
-        </w:rPr>
-      </w:pPr>
-      <w:r>
-        <w:rPr>
-          <w:noProof/>
-          <w:lang w:eastAsia="fr-FR"/>
-        </w:rPr>
-        <w:fldChar w:fldCharType="begin"/>
-      </w:r>
-      <w:r>
-        <w:rPr>
-          <w:noProof/>
-          <w:lang w:eastAsia="fr-FR"/>
-        </w:rPr>
-        <w:instrText xml:space="preserve"> m:toto2</w:instrText>
-      </w:r>
-      <w:r>
-        <w:rPr>
-          <w:noProof/>
-          <w:lang w:eastAsia="fr-FR"/>
-        </w:rPr>
-        <w:instrText>.name</w:instrText>
-      </w:r>
-      <w:r>
-        <w:rPr>
-          <w:noProof/>
-          <w:lang w:eastAsia="fr-FR"/>
-        </w:rPr>
-        <w:instrText xml:space="preserve"> </w:instrText>
-      </w:r>
-      <w:r>
-        <w:rPr>
-          <w:noProof/>
-          <w:lang w:eastAsia="fr-FR"/>
-        </w:rPr>
-        <w:fldChar w:fldCharType="end"/>
-      </w:r>
-    </w:p>
-    <w:p>
-      <w:pPr>
-        <w:rPr>
-          <w:noProof/>
-          <w:lang w:eastAsia="fr-FR"/>
-        </w:rPr>
-      </w:pPr>
-      <w:r>
-        <w:rPr>
-          <w:noProof/>
-          <w:lang w:eastAsia="fr-FR"/>
-        </w:rPr>
-        <w:fldChar w:fldCharType="begin"/>
-      </w:r>
-      <w:r>
-        <w:rPr>
-          <w:noProof/>
-          <w:lang w:eastAsia="fr-FR"/>
-        </w:rPr>
-        <w:instrText xml:space="preserve"> m:toto3.name </w:instrText>
-      </w:r>
-      <w:r>
-        <w:rPr>
-          <w:noProof/>
-          <w:lang w:eastAsia="fr-FR"/>
-        </w:rPr>
-        <w:fldChar w:fldCharType="end"/>
-      </w:r>
-    </w:p>
-    <w:p>
-      <w:pPr>
-        <w:rPr>
-          <w:noProof/>
-          <w:lang w:eastAsia="fr-FR"/>
-        </w:rPr>
-      </w:pPr>
-      <w:r>
-        <w:rPr>
-          <w:noProof/>
-          <w:lang w:eastAsia="fr-FR"/>
-        </w:rPr>
-        <w:fldChar w:fldCharType="begin"/>
-      </w:r>
-      <w:r>
-        <w:rPr>
-          <w:noProof/>
-          <w:lang w:eastAsia="fr-FR"/>
-        </w:rPr>
-        <w:instrText xml:space="preserve"> m: toto3.nsURI </w:instrText>
-      </w:r>
-      <w:r>
-        <w:rPr>
-          <w:noProof/>
-          <w:lang w:eastAsia="fr-FR"/>
-        </w:rPr>
-        <w:fldChar w:fldCharType="end"/>
-      </w:r>
-    </w:p>
-    <w:p>
-      <w:pPr>
-        <w:rPr>
-          <w:noProof/>
-          <w:lang w:eastAsia="fr-FR"/>
-        </w:rPr>
-      </w:pPr>
-      <w:r>
-        <w:rPr>
-          <w:noProof/>
-          <w:lang w:eastAsia="fr-FR"/>
-        </w:rPr>
-        <w:fldChar w:fldCharType="begin"/>
-      </w:r>
-      <w:r>
-        <w:rPr>
-          <w:noProof/>
-          <w:lang w:eastAsia="fr-FR"/>
-        </w:rPr>
-        <w:instrText xml:space="preserve"> m: toto3.name</w:instrText>
       </w:r>
       <w:bookmarkStart w:id="3" w:name="_GoBack"/>
       <w:bookmarkEnd w:id="3"/>
-      <w:r>
-        <w:rPr>
-          <w:noProof/>
-          <w:lang w:eastAsia="fr-FR"/>
-        </w:rPr>
-        <w:instrText xml:space="preserve"> </w:instrText>
-      </w:r>
-      <w:r>
-        <w:rPr>
-          <w:noProof/>
-          <w:lang w:eastAsia="fr-FR"/>
-        </w:rPr>
-        <w:fldChar w:fldCharType="end"/>
-      </w:r>
     </w:p>
     <w:p>
       <w:pPr>
@@ -10234,7 +10060,7 @@
       <w:rPr>
         <w:noProof/>
       </w:rPr>
-      <w:t>4</w:t>
+      <w:t>3</w:t>
     </w:r>
     <w:r>
       <w:fldChar w:fldCharType="end"/>
@@ -12663,7 +12489,7 @@
 </file>
 
 <file path=customXml/itemProps1.xml><?xml version="1.0" encoding="utf-8"?>
-<ds:datastoreItem xmlns:ds="http://schemas.openxmlformats.org/officeDocument/2006/customXml" ds:itemID="{C881A91B-9A85-4287-B2CD-B1A7B9B26EDC}">
+<ds:datastoreItem xmlns:ds="http://schemas.openxmlformats.org/officeDocument/2006/customXml" ds:itemID="{A6998BCD-6322-48B2-9351-9037C729B666}">
   <ds:schemaRefs>
     <ds:schemaRef ds:uri="http://schemas.openxmlformats.org/officeDocument/2006/bibliography"/>
   </ds:schemaRefs>

</xml_diff>